<commit_message>
mobile version of header is done
</commit_message>
<xml_diff>
--- a/Tsunami.docx
+++ b/Tsunami.docx
@@ -184,27 +184,7 @@
           <w:szCs w:val="21"/>
           <w:lang w:eastAsia="en-GB"/>
         </w:rPr>
-        <w:t xml:space="preserve">I'm building website for company named tsunami that produces </w:t>
-      </w:r>
-      <w:proofErr w:type="spellStart"/>
-      <w:r>
-        <w:rPr>
-          <w:rFonts w:ascii="Segoe UI" w:eastAsia="Times New Roman" w:hAnsi="Segoe UI" w:cs="Segoe UI"/>
-          <w:sz w:val="21"/>
-          <w:szCs w:val="21"/>
-          <w:lang w:eastAsia="en-GB"/>
-        </w:rPr>
-        <w:t>th</w:t>
-      </w:r>
-      <w:proofErr w:type="spellEnd"/>
-      <w:r>
-        <w:rPr>
-          <w:rFonts w:ascii="Segoe UI" w:eastAsia="Times New Roman" w:hAnsi="Segoe UI" w:cs="Segoe UI"/>
-          <w:sz w:val="21"/>
-          <w:szCs w:val="21"/>
-          <w:lang w:eastAsia="en-GB"/>
-        </w:rPr>
-        <w:t xml:space="preserve"> best canoeing fan merch, their goal is to increase sales. What section my page need</w:t>
+        <w:t>I'm building website for company named tsunami that produces th best canoeing fan merch, their goal is to increase sales. What section my page need</w:t>
       </w:r>
     </w:p>
     <w:p>
@@ -290,27 +270,7 @@
           <w:szCs w:val="21"/>
           <w:lang w:eastAsia="en-GB"/>
         </w:rPr>
-        <w:t xml:space="preserve">A product </w:t>
-      </w:r>
-      <w:proofErr w:type="spellStart"/>
-      <w:r>
-        <w:rPr>
-          <w:rFonts w:ascii="Segoe UI" w:eastAsia="Times New Roman" w:hAnsi="Segoe UI" w:cs="Segoe UI"/>
-          <w:sz w:val="21"/>
-          <w:szCs w:val="21"/>
-          <w:lang w:eastAsia="en-GB"/>
-        </w:rPr>
-        <w:t>catalog</w:t>
-      </w:r>
-      <w:proofErr w:type="spellEnd"/>
-      <w:r>
-        <w:rPr>
-          <w:rFonts w:ascii="Segoe UI" w:eastAsia="Times New Roman" w:hAnsi="Segoe UI" w:cs="Segoe UI"/>
-          <w:sz w:val="21"/>
-          <w:szCs w:val="21"/>
-          <w:lang w:eastAsia="en-GB"/>
-        </w:rPr>
-        <w:t xml:space="preserve"> that displays the different types of canoeing fan merchandise available for purchase, including images, descriptions, and pricing.</w:t>
+        <w:t>A product catalog that displays the different types of canoeing fan merchandise available for purchase, including images, descriptions, and pricing.</w:t>
       </w:r>
     </w:p>
     <w:p>
@@ -1592,27 +1552,7 @@
           <w:szCs w:val="21"/>
           <w:lang w:eastAsia="en-GB"/>
         </w:rPr>
-        <w:t xml:space="preserve">Canoe paddles: made of high-quality materials such as wood, carbon </w:t>
-      </w:r>
-      <w:proofErr w:type="spellStart"/>
-      <w:r>
-        <w:rPr>
-          <w:rFonts w:ascii="Segoe UI" w:eastAsia="Times New Roman" w:hAnsi="Segoe UI" w:cs="Segoe UI"/>
-          <w:sz w:val="21"/>
-          <w:szCs w:val="21"/>
-          <w:lang w:eastAsia="en-GB"/>
-        </w:rPr>
-        <w:t>fiber</w:t>
-      </w:r>
-      <w:proofErr w:type="spellEnd"/>
-      <w:r>
-        <w:rPr>
-          <w:rFonts w:ascii="Segoe UI" w:eastAsia="Times New Roman" w:hAnsi="Segoe UI" w:cs="Segoe UI"/>
-          <w:sz w:val="21"/>
-          <w:szCs w:val="21"/>
-          <w:lang w:eastAsia="en-GB"/>
-        </w:rPr>
-        <w:t>, and fiberglass.</w:t>
+        <w:t>Canoe paddles: made of high-quality materials such as wood, carbon fiber, and fiberglass.</w:t>
       </w:r>
     </w:p>
     <w:p>
@@ -2063,27 +2003,7 @@
           <w:szCs w:val="21"/>
           <w:lang w:eastAsia="en-GB"/>
         </w:rPr>
-        <w:t xml:space="preserve">"Introducing our new line of high-performance canoe paddles! Made with carbon </w:t>
-      </w:r>
-      <w:proofErr w:type="spellStart"/>
-      <w:r>
-        <w:rPr>
-          <w:rFonts w:ascii="Segoe UI" w:eastAsia="Times New Roman" w:hAnsi="Segoe UI" w:cs="Segoe UI"/>
-          <w:sz w:val="21"/>
-          <w:szCs w:val="21"/>
-          <w:lang w:eastAsia="en-GB"/>
-        </w:rPr>
-        <w:t>fiber</w:t>
-      </w:r>
-      <w:proofErr w:type="spellEnd"/>
-      <w:r>
-        <w:rPr>
-          <w:rFonts w:ascii="Segoe UI" w:eastAsia="Times New Roman" w:hAnsi="Segoe UI" w:cs="Segoe UI"/>
-          <w:sz w:val="21"/>
-          <w:szCs w:val="21"/>
-          <w:lang w:eastAsia="en-GB"/>
-        </w:rPr>
-        <w:t xml:space="preserve"> and designed for maximum efficiency, these paddles are perfect for both recreational and competitive canoeing. Available in a variety of lengths and styles to suit every canoeing enthusiast. Order yours today!"</w:t>
+        <w:t>"Introducing our new line of high-performance canoe paddles! Made with carbon fiber and designed for maximum efficiency, these paddles are perfect for both recreational and competitive canoeing. Available in a variety of lengths and styles to suit every canoeing enthusiast. Order yours today!"</w:t>
       </w:r>
     </w:p>
     <w:p>
@@ -2574,27 +2494,7 @@
           <w:szCs w:val="21"/>
           <w:lang w:eastAsia="en-GB"/>
         </w:rPr>
-        <w:t xml:space="preserve">"I recently purchased a Tsunami canoe paddle and I couldn't be happier with my purchase. The craftsmanship is top-notch and the carbon </w:t>
-      </w:r>
-      <w:proofErr w:type="spellStart"/>
-      <w:r>
-        <w:rPr>
-          <w:rFonts w:ascii="Segoe UI" w:eastAsia="Times New Roman" w:hAnsi="Segoe UI" w:cs="Segoe UI"/>
-          <w:sz w:val="21"/>
-          <w:szCs w:val="21"/>
-          <w:lang w:eastAsia="en-GB"/>
-        </w:rPr>
-        <w:t>fiber</w:t>
-      </w:r>
-      <w:proofErr w:type="spellEnd"/>
-      <w:r>
-        <w:rPr>
-          <w:rFonts w:ascii="Segoe UI" w:eastAsia="Times New Roman" w:hAnsi="Segoe UI" w:cs="Segoe UI"/>
-          <w:sz w:val="21"/>
-          <w:szCs w:val="21"/>
-          <w:lang w:eastAsia="en-GB"/>
-        </w:rPr>
-        <w:t xml:space="preserve"> material makes it lightweight and easy to handle. I've used it on several trips now and it's held up great. I highly recommend Tsunami paddles to any canoeing enthusiast."</w:t>
+        <w:t>"I recently purchased a Tsunami canoe paddle and I couldn't be happier with my purchase. The craftsmanship is top-notch and the carbon fiber material makes it lightweight and easy to handle. I've used it on several trips now and it's held up great. I highly recommend Tsunami paddles to any canoeing enthusiast."</w:t>
       </w:r>
     </w:p>
     <w:p>
@@ -2624,27 +2524,7 @@
           <w:szCs w:val="21"/>
           <w:lang w:eastAsia="en-GB"/>
         </w:rPr>
-        <w:t xml:space="preserve">"I purchased a Tsunami life jacket for my daughter and it has exceeded our expectations. It's comfortable for her to wear and provides the necessary buoyancy for safety on the water. The adjustable straps make it easy to get the perfect fit and the bright </w:t>
-      </w:r>
-      <w:proofErr w:type="spellStart"/>
-      <w:r>
-        <w:rPr>
-          <w:rFonts w:ascii="Segoe UI" w:eastAsia="Times New Roman" w:hAnsi="Segoe UI" w:cs="Segoe UI"/>
-          <w:sz w:val="21"/>
-          <w:szCs w:val="21"/>
-          <w:lang w:eastAsia="en-GB"/>
-        </w:rPr>
-        <w:t>color</w:t>
-      </w:r>
-      <w:proofErr w:type="spellEnd"/>
-      <w:r>
-        <w:rPr>
-          <w:rFonts w:ascii="Segoe UI" w:eastAsia="Times New Roman" w:hAnsi="Segoe UI" w:cs="Segoe UI"/>
-          <w:sz w:val="21"/>
-          <w:szCs w:val="21"/>
-          <w:lang w:eastAsia="en-GB"/>
-        </w:rPr>
-        <w:t xml:space="preserve"> makes it easy to spot her on the water. Thanks Tsunami for a great product!"</w:t>
+        <w:t>"I purchased a Tsunami life jacket for my daughter and it has exceeded our expectations. It's comfortable for her to wear and provides the necessary buoyancy for safety on the water. The adjustable straps make it easy to get the perfect fit and the bright color makes it easy to spot her on the water. Thanks Tsunami for a great product!"</w:t>
       </w:r>
     </w:p>
     <w:p>
@@ -2859,27 +2739,7 @@
           <w:szCs w:val="21"/>
           <w:lang w:eastAsia="en-GB"/>
         </w:rPr>
-        <w:t xml:space="preserve">main colour of my website is green, what kind of colour I should use for </w:t>
-      </w:r>
-      <w:proofErr w:type="spellStart"/>
-      <w:r>
-        <w:rPr>
-          <w:rFonts w:ascii="Segoe UI" w:eastAsia="Times New Roman" w:hAnsi="Segoe UI" w:cs="Segoe UI"/>
-          <w:sz w:val="21"/>
-          <w:szCs w:val="21"/>
-          <w:lang w:eastAsia="en-GB"/>
-        </w:rPr>
-        <w:t>cta</w:t>
-      </w:r>
-      <w:proofErr w:type="spellEnd"/>
-      <w:r>
-        <w:rPr>
-          <w:rFonts w:ascii="Segoe UI" w:eastAsia="Times New Roman" w:hAnsi="Segoe UI" w:cs="Segoe UI"/>
-          <w:sz w:val="21"/>
-          <w:szCs w:val="21"/>
-          <w:lang w:eastAsia="en-GB"/>
-        </w:rPr>
-        <w:t xml:space="preserve"> </w:t>
+        <w:t xml:space="preserve">main colour of my website is green, what kind of colour I should use for cta </w:t>
       </w:r>
     </w:p>
     <w:p>
@@ -2905,67 +2765,7 @@
           <w:szCs w:val="21"/>
           <w:lang w:eastAsia="en-GB"/>
         </w:rPr>
-        <w:t xml:space="preserve">If your website's main </w:t>
-      </w:r>
-      <w:proofErr w:type="spellStart"/>
-      <w:r>
-        <w:rPr>
-          <w:rFonts w:ascii="Segoe UI" w:eastAsia="Times New Roman" w:hAnsi="Segoe UI" w:cs="Segoe UI"/>
-          <w:sz w:val="21"/>
-          <w:szCs w:val="21"/>
-          <w:lang w:eastAsia="en-GB"/>
-        </w:rPr>
-        <w:t>color</w:t>
-      </w:r>
-      <w:proofErr w:type="spellEnd"/>
-      <w:r>
-        <w:rPr>
-          <w:rFonts w:ascii="Segoe UI" w:eastAsia="Times New Roman" w:hAnsi="Segoe UI" w:cs="Segoe UI"/>
-          <w:sz w:val="21"/>
-          <w:szCs w:val="21"/>
-          <w:lang w:eastAsia="en-GB"/>
-        </w:rPr>
-        <w:t xml:space="preserve"> is green, you may want to consider using a contrasting </w:t>
-      </w:r>
-      <w:proofErr w:type="spellStart"/>
-      <w:r>
-        <w:rPr>
-          <w:rFonts w:ascii="Segoe UI" w:eastAsia="Times New Roman" w:hAnsi="Segoe UI" w:cs="Segoe UI"/>
-          <w:sz w:val="21"/>
-          <w:szCs w:val="21"/>
-          <w:lang w:eastAsia="en-GB"/>
-        </w:rPr>
-        <w:t>color</w:t>
-      </w:r>
-      <w:proofErr w:type="spellEnd"/>
-      <w:r>
-        <w:rPr>
-          <w:rFonts w:ascii="Segoe UI" w:eastAsia="Times New Roman" w:hAnsi="Segoe UI" w:cs="Segoe UI"/>
-          <w:sz w:val="21"/>
-          <w:szCs w:val="21"/>
-          <w:lang w:eastAsia="en-GB"/>
-        </w:rPr>
-        <w:t xml:space="preserve"> for your call-to-action (CTA) buttons. Some options that would work well with a green </w:t>
-      </w:r>
-      <w:proofErr w:type="spellStart"/>
-      <w:r>
-        <w:rPr>
-          <w:rFonts w:ascii="Segoe UI" w:eastAsia="Times New Roman" w:hAnsi="Segoe UI" w:cs="Segoe UI"/>
-          <w:sz w:val="21"/>
-          <w:szCs w:val="21"/>
-          <w:lang w:eastAsia="en-GB"/>
-        </w:rPr>
-        <w:t>color</w:t>
-      </w:r>
-      <w:proofErr w:type="spellEnd"/>
-      <w:r>
-        <w:rPr>
-          <w:rFonts w:ascii="Segoe UI" w:eastAsia="Times New Roman" w:hAnsi="Segoe UI" w:cs="Segoe UI"/>
-          <w:sz w:val="21"/>
-          <w:szCs w:val="21"/>
-          <w:lang w:eastAsia="en-GB"/>
-        </w:rPr>
-        <w:t xml:space="preserve"> scheme include:</w:t>
+        <w:t>If your website's main color is green, you may want to consider using a contrasting color for your call-to-action (CTA) buttons. Some options that would work well with a green color scheme include:</w:t>
       </w:r>
     </w:p>
     <w:p>
@@ -2995,27 +2795,7 @@
           <w:szCs w:val="21"/>
           <w:lang w:eastAsia="en-GB"/>
         </w:rPr>
-        <w:t xml:space="preserve">Bright orange: This is a high-contrast </w:t>
-      </w:r>
-      <w:proofErr w:type="spellStart"/>
-      <w:r>
-        <w:rPr>
-          <w:rFonts w:ascii="Segoe UI" w:eastAsia="Times New Roman" w:hAnsi="Segoe UI" w:cs="Segoe UI"/>
-          <w:sz w:val="21"/>
-          <w:szCs w:val="21"/>
-          <w:lang w:eastAsia="en-GB"/>
-        </w:rPr>
-        <w:t>color</w:t>
-      </w:r>
-      <w:proofErr w:type="spellEnd"/>
-      <w:r>
-        <w:rPr>
-          <w:rFonts w:ascii="Segoe UI" w:eastAsia="Times New Roman" w:hAnsi="Segoe UI" w:cs="Segoe UI"/>
-          <w:sz w:val="21"/>
-          <w:szCs w:val="21"/>
-          <w:lang w:eastAsia="en-GB"/>
-        </w:rPr>
-        <w:t xml:space="preserve"> that will draw attention to your CTAs and make them stand out from the rest of the website.</w:t>
+        <w:t>Bright orange: This is a high-contrast color that will draw attention to your CTAs and make them stand out from the rest of the website.</w:t>
       </w:r>
     </w:p>
     <w:p>
@@ -3045,27 +2825,7 @@
           <w:szCs w:val="21"/>
           <w:lang w:eastAsia="en-GB"/>
         </w:rPr>
-        <w:t xml:space="preserve">Light blue: This </w:t>
-      </w:r>
-      <w:proofErr w:type="spellStart"/>
-      <w:r>
-        <w:rPr>
-          <w:rFonts w:ascii="Segoe UI" w:eastAsia="Times New Roman" w:hAnsi="Segoe UI" w:cs="Segoe UI"/>
-          <w:sz w:val="21"/>
-          <w:szCs w:val="21"/>
-          <w:lang w:eastAsia="en-GB"/>
-        </w:rPr>
-        <w:t>color</w:t>
-      </w:r>
-      <w:proofErr w:type="spellEnd"/>
-      <w:r>
-        <w:rPr>
-          <w:rFonts w:ascii="Segoe UI" w:eastAsia="Times New Roman" w:hAnsi="Segoe UI" w:cs="Segoe UI"/>
-          <w:sz w:val="21"/>
-          <w:szCs w:val="21"/>
-          <w:lang w:eastAsia="en-GB"/>
-        </w:rPr>
-        <w:t xml:space="preserve"> is a great complement to green and will create a cohesive look for your website.</w:t>
+        <w:t>Light blue: This color is a great complement to green and will create a cohesive look for your website.</w:t>
       </w:r>
     </w:p>
     <w:p>
@@ -3095,27 +2855,7 @@
           <w:szCs w:val="21"/>
           <w:lang w:eastAsia="en-GB"/>
         </w:rPr>
-        <w:t xml:space="preserve">Bright yellow: This </w:t>
-      </w:r>
-      <w:proofErr w:type="spellStart"/>
-      <w:r>
-        <w:rPr>
-          <w:rFonts w:ascii="Segoe UI" w:eastAsia="Times New Roman" w:hAnsi="Segoe UI" w:cs="Segoe UI"/>
-          <w:sz w:val="21"/>
-          <w:szCs w:val="21"/>
-          <w:lang w:eastAsia="en-GB"/>
-        </w:rPr>
-        <w:t>color</w:t>
-      </w:r>
-      <w:proofErr w:type="spellEnd"/>
-      <w:r>
-        <w:rPr>
-          <w:rFonts w:ascii="Segoe UI" w:eastAsia="Times New Roman" w:hAnsi="Segoe UI" w:cs="Segoe UI"/>
-          <w:sz w:val="21"/>
-          <w:szCs w:val="21"/>
-          <w:lang w:eastAsia="en-GB"/>
-        </w:rPr>
-        <w:t xml:space="preserve"> is also high-contrast and will make your CTAs pop, however it could be too striking for some users.</w:t>
+        <w:t>Bright yellow: This color is also high-contrast and will make your CTAs pop, however it could be too striking for some users.</w:t>
       </w:r>
     </w:p>
     <w:p>
@@ -3145,47 +2885,7 @@
           <w:szCs w:val="21"/>
           <w:lang w:eastAsia="en-GB"/>
         </w:rPr>
-        <w:t xml:space="preserve">White: White is a great </w:t>
-      </w:r>
-      <w:proofErr w:type="spellStart"/>
-      <w:r>
-        <w:rPr>
-          <w:rFonts w:ascii="Segoe UI" w:eastAsia="Times New Roman" w:hAnsi="Segoe UI" w:cs="Segoe UI"/>
-          <w:sz w:val="21"/>
-          <w:szCs w:val="21"/>
-          <w:lang w:eastAsia="en-GB"/>
-        </w:rPr>
-        <w:t>color</w:t>
-      </w:r>
-      <w:proofErr w:type="spellEnd"/>
-      <w:r>
-        <w:rPr>
-          <w:rFonts w:ascii="Segoe UI" w:eastAsia="Times New Roman" w:hAnsi="Segoe UI" w:cs="Segoe UI"/>
-          <w:sz w:val="21"/>
-          <w:szCs w:val="21"/>
-          <w:lang w:eastAsia="en-GB"/>
-        </w:rPr>
-        <w:t xml:space="preserve"> for CTAs as it is neutral and will work well with any </w:t>
-      </w:r>
-      <w:proofErr w:type="spellStart"/>
-      <w:r>
-        <w:rPr>
-          <w:rFonts w:ascii="Segoe UI" w:eastAsia="Times New Roman" w:hAnsi="Segoe UI" w:cs="Segoe UI"/>
-          <w:sz w:val="21"/>
-          <w:szCs w:val="21"/>
-          <w:lang w:eastAsia="en-GB"/>
-        </w:rPr>
-        <w:t>color</w:t>
-      </w:r>
-      <w:proofErr w:type="spellEnd"/>
-      <w:r>
-        <w:rPr>
-          <w:rFonts w:ascii="Segoe UI" w:eastAsia="Times New Roman" w:hAnsi="Segoe UI" w:cs="Segoe UI"/>
-          <w:sz w:val="21"/>
-          <w:szCs w:val="21"/>
-          <w:lang w:eastAsia="en-GB"/>
-        </w:rPr>
-        <w:t xml:space="preserve"> scheme.</w:t>
+        <w:t>White: White is a great color for CTAs as it is neutral and will work well with any color scheme.</w:t>
       </w:r>
     </w:p>
     <w:p>
@@ -3211,27 +2911,7 @@
           <w:szCs w:val="21"/>
           <w:lang w:eastAsia="en-GB"/>
         </w:rPr>
-        <w:t xml:space="preserve">Ultimately, it depends on the design and the atmosphere you want to create on your website, but these </w:t>
-      </w:r>
-      <w:proofErr w:type="spellStart"/>
-      <w:r>
-        <w:rPr>
-          <w:rFonts w:ascii="Segoe UI" w:eastAsia="Times New Roman" w:hAnsi="Segoe UI" w:cs="Segoe UI"/>
-          <w:sz w:val="21"/>
-          <w:szCs w:val="21"/>
-          <w:lang w:eastAsia="en-GB"/>
-        </w:rPr>
-        <w:t>colors</w:t>
-      </w:r>
-      <w:proofErr w:type="spellEnd"/>
-      <w:r>
-        <w:rPr>
-          <w:rFonts w:ascii="Segoe UI" w:eastAsia="Times New Roman" w:hAnsi="Segoe UI" w:cs="Segoe UI"/>
-          <w:sz w:val="21"/>
-          <w:szCs w:val="21"/>
-          <w:lang w:eastAsia="en-GB"/>
-        </w:rPr>
-        <w:t xml:space="preserve"> are a good starting point.</w:t>
+        <w:t>Ultimately, it depends on the design and the atmosphere you want to create on your website, but these colors are a good starting point.</w:t>
       </w:r>
     </w:p>
     <w:p/>
@@ -3457,6 +3137,492 @@
           <w:lang w:eastAsia="en-GB"/>
         </w:rPr>
         <w:t>Ultimately, the font choice will depend on the design and atmosphere you want to create on your website, so you should test different options and see which one works best for you.</w:t>
+      </w:r>
+    </w:p>
+    <w:p/>
+    <w:p>
+      <w:pPr>
+        <w:shd w:val="clear" w:color="auto" w:fill="343541"/>
+        <w:spacing w:after="100" w:line="240" w:lineRule="auto"/>
+        <w:rPr>
+          <w:rFonts w:ascii="Segoe UI" w:eastAsia="Times New Roman" w:hAnsi="Segoe UI" w:cs="Segoe UI"/>
+          <w:sz w:val="21"/>
+          <w:szCs w:val="21"/>
+          <w:lang w:eastAsia="en-GB"/>
+        </w:rPr>
+      </w:pPr>
+      <w:r>
+        <w:rPr>
+          <w:rFonts w:ascii="Segoe UI" w:eastAsia="Times New Roman" w:hAnsi="Segoe UI" w:cs="Segoe UI"/>
+          <w:sz w:val="21"/>
+          <w:szCs w:val="21"/>
+          <w:lang w:eastAsia="en-GB"/>
+        </w:rPr>
+        <w:t>can give write me couple questions and ready answers for FAQ section</w:t>
+      </w:r>
+    </w:p>
+    <w:p>
+      <w:pPr>
+        <w:numPr>
+          <w:ilvl w:val="0"/>
+          <w:numId w:val="15"/>
+        </w:numPr>
+        <w:pBdr>
+          <w:top w:val="single" w:sz="2" w:space="0" w:color="D9D9E3"/>
+          <w:left w:val="single" w:sz="2" w:space="5" w:color="D9D9E3"/>
+          <w:bottom w:val="single" w:sz="2" w:space="0" w:color="D9D9E3"/>
+          <w:right w:val="single" w:sz="2" w:space="0" w:color="D9D9E3"/>
+        </w:pBdr>
+        <w:spacing w:after="0" w:line="240" w:lineRule="auto"/>
+        <w:rPr>
+          <w:rFonts w:ascii="Segoe UI" w:eastAsia="Times New Roman" w:hAnsi="Segoe UI" w:cs="Segoe UI"/>
+          <w:sz w:val="21"/>
+          <w:szCs w:val="21"/>
+          <w:lang w:eastAsia="en-GB"/>
+        </w:rPr>
+      </w:pPr>
+      <w:r>
+        <w:rPr>
+          <w:rFonts w:ascii="Segoe UI" w:eastAsia="Times New Roman" w:hAnsi="Segoe UI" w:cs="Segoe UI"/>
+          <w:sz w:val="21"/>
+          <w:szCs w:val="21"/>
+          <w:lang w:eastAsia="en-GB"/>
+        </w:rPr>
+        <w:t>Q: What materials are your canoes made of? A: Our canoes are made of high-quality, durable materials such as fiberglass and carbon fiber. These materials provide the perfect balance of strength and weight, making our canoes suitable for a wide range of canoeing activities.</w:t>
+      </w:r>
+    </w:p>
+    <w:p>
+      <w:pPr>
+        <w:numPr>
+          <w:ilvl w:val="0"/>
+          <w:numId w:val="15"/>
+        </w:numPr>
+        <w:pBdr>
+          <w:top w:val="single" w:sz="2" w:space="0" w:color="D9D9E3"/>
+          <w:left w:val="single" w:sz="2" w:space="5" w:color="D9D9E3"/>
+          <w:bottom w:val="single" w:sz="2" w:space="0" w:color="D9D9E3"/>
+          <w:right w:val="single" w:sz="2" w:space="0" w:color="D9D9E3"/>
+        </w:pBdr>
+        <w:spacing w:after="0" w:line="240" w:lineRule="auto"/>
+        <w:rPr>
+          <w:rFonts w:ascii="Segoe UI" w:eastAsia="Times New Roman" w:hAnsi="Segoe UI" w:cs="Segoe UI"/>
+          <w:sz w:val="21"/>
+          <w:szCs w:val="21"/>
+          <w:lang w:eastAsia="en-GB"/>
+        </w:rPr>
+      </w:pPr>
+      <w:r>
+        <w:rPr>
+          <w:rFonts w:ascii="Segoe UI" w:eastAsia="Times New Roman" w:hAnsi="Segoe UI" w:cs="Segoe UI"/>
+          <w:sz w:val="21"/>
+          <w:szCs w:val="21"/>
+          <w:lang w:eastAsia="en-GB"/>
+        </w:rPr>
+        <w:t>Q: Do you offer custom designs for your canoes? A: Yes, we offer custom design options for our canoes. You can choose from a wide range of colors and designs to create a canoe that is unique to you. Contact our customer service team for more information on customizing your canoe.</w:t>
+      </w:r>
+    </w:p>
+    <w:p>
+      <w:pPr>
+        <w:numPr>
+          <w:ilvl w:val="0"/>
+          <w:numId w:val="15"/>
+        </w:numPr>
+        <w:pBdr>
+          <w:top w:val="single" w:sz="2" w:space="0" w:color="D9D9E3"/>
+          <w:left w:val="single" w:sz="2" w:space="5" w:color="D9D9E3"/>
+          <w:bottom w:val="single" w:sz="2" w:space="0" w:color="D9D9E3"/>
+          <w:right w:val="single" w:sz="2" w:space="0" w:color="D9D9E3"/>
+        </w:pBdr>
+        <w:spacing w:after="0" w:line="240" w:lineRule="auto"/>
+        <w:rPr>
+          <w:rFonts w:ascii="Segoe UI" w:eastAsia="Times New Roman" w:hAnsi="Segoe UI" w:cs="Segoe UI"/>
+          <w:sz w:val="21"/>
+          <w:szCs w:val="21"/>
+          <w:lang w:eastAsia="en-GB"/>
+        </w:rPr>
+      </w:pPr>
+      <w:r>
+        <w:rPr>
+          <w:rFonts w:ascii="Segoe UI" w:eastAsia="Times New Roman" w:hAnsi="Segoe UI" w:cs="Segoe UI"/>
+          <w:sz w:val="21"/>
+          <w:szCs w:val="21"/>
+          <w:lang w:eastAsia="en-GB"/>
+        </w:rPr>
+        <w:t>Q: What is the warranty on your canoes? A: We stand behind the quality of our canoes and offer a limited warranty on all of our products. Our warranty covers any defects in materials or workmanship for a period of 1 year from the date of purchase.</w:t>
+      </w:r>
+    </w:p>
+    <w:p>
+      <w:pPr>
+        <w:numPr>
+          <w:ilvl w:val="0"/>
+          <w:numId w:val="15"/>
+        </w:numPr>
+        <w:pBdr>
+          <w:top w:val="single" w:sz="2" w:space="0" w:color="D9D9E3"/>
+          <w:left w:val="single" w:sz="2" w:space="5" w:color="D9D9E3"/>
+          <w:bottom w:val="single" w:sz="2" w:space="0" w:color="D9D9E3"/>
+          <w:right w:val="single" w:sz="2" w:space="0" w:color="D9D9E3"/>
+        </w:pBdr>
+        <w:spacing w:after="0" w:line="240" w:lineRule="auto"/>
+        <w:rPr>
+          <w:rFonts w:ascii="Segoe UI" w:eastAsia="Times New Roman" w:hAnsi="Segoe UI" w:cs="Segoe UI"/>
+          <w:sz w:val="21"/>
+          <w:szCs w:val="21"/>
+          <w:lang w:eastAsia="en-GB"/>
+        </w:rPr>
+      </w:pPr>
+      <w:r>
+        <w:rPr>
+          <w:rFonts w:ascii="Segoe UI" w:eastAsia="Times New Roman" w:hAnsi="Segoe UI" w:cs="Segoe UI"/>
+          <w:sz w:val="21"/>
+          <w:szCs w:val="21"/>
+          <w:lang w:eastAsia="en-GB"/>
+        </w:rPr>
+        <w:t>Q: How can I track my order? A: Once your order is shipped, you will receive an email with a tracking number. You can use this number to track your order on our website or through the shipping carrier's website. If you have any questions or concerns about your order, please contact our customer service team.</w:t>
+      </w:r>
+    </w:p>
+    <w:p>
+      <w:pPr>
+        <w:numPr>
+          <w:ilvl w:val="0"/>
+          <w:numId w:val="15"/>
+        </w:numPr>
+        <w:pBdr>
+          <w:top w:val="single" w:sz="2" w:space="0" w:color="D9D9E3"/>
+          <w:left w:val="single" w:sz="2" w:space="5" w:color="D9D9E3"/>
+          <w:bottom w:val="single" w:sz="2" w:space="0" w:color="D9D9E3"/>
+          <w:right w:val="single" w:sz="2" w:space="0" w:color="D9D9E3"/>
+        </w:pBdr>
+        <w:spacing w:after="100" w:line="240" w:lineRule="auto"/>
+        <w:rPr>
+          <w:rFonts w:ascii="Segoe UI" w:eastAsia="Times New Roman" w:hAnsi="Segoe UI" w:cs="Segoe UI"/>
+          <w:sz w:val="21"/>
+          <w:szCs w:val="21"/>
+          <w:lang w:eastAsia="en-GB"/>
+        </w:rPr>
+      </w:pPr>
+      <w:r>
+        <w:rPr>
+          <w:rFonts w:ascii="Segoe UI" w:eastAsia="Times New Roman" w:hAnsi="Segoe UI" w:cs="Segoe UI"/>
+          <w:sz w:val="21"/>
+          <w:szCs w:val="21"/>
+          <w:lang w:eastAsia="en-GB"/>
+        </w:rPr>
+        <w:t>Q: What is your return policy? A: We accept returns within 30 days of purchase. All items must be unused and in their original packaging. If you are not completely satisfied with your purchase, please contact our customer service team to initiate a return.</w:t>
+      </w:r>
+    </w:p>
+    <w:p>
+      <w:pPr>
+        <w:shd w:val="clear" w:color="auto" w:fill="343541"/>
+        <w:spacing w:after="100" w:line="240" w:lineRule="auto"/>
+        <w:rPr>
+          <w:rFonts w:ascii="Segoe UI" w:eastAsia="Times New Roman" w:hAnsi="Segoe UI" w:cs="Segoe UI"/>
+          <w:sz w:val="21"/>
+          <w:szCs w:val="21"/>
+          <w:lang w:eastAsia="en-GB"/>
+        </w:rPr>
+      </w:pPr>
+      <w:r>
+        <w:rPr>
+          <w:rFonts w:ascii="Segoe UI" w:eastAsia="Times New Roman" w:hAnsi="Segoe UI" w:cs="Segoe UI"/>
+          <w:sz w:val="21"/>
+          <w:szCs w:val="21"/>
+          <w:lang w:eastAsia="en-GB"/>
+        </w:rPr>
+        <w:t>what I should include on footer of my website</w:t>
+      </w:r>
+    </w:p>
+    <w:p>
+      <w:pPr>
+        <w:pBdr>
+          <w:top w:val="single" w:sz="2" w:space="0" w:color="D9D9E3"/>
+          <w:left w:val="single" w:sz="2" w:space="0" w:color="D9D9E3"/>
+          <w:bottom w:val="single" w:sz="2" w:space="0" w:color="D9D9E3"/>
+          <w:right w:val="single" w:sz="2" w:space="0" w:color="D9D9E3"/>
+        </w:pBdr>
+        <w:spacing w:after="300" w:line="240" w:lineRule="auto"/>
+        <w:rPr>
+          <w:rFonts w:ascii="Segoe UI" w:eastAsia="Times New Roman" w:hAnsi="Segoe UI" w:cs="Segoe UI"/>
+          <w:sz w:val="21"/>
+          <w:szCs w:val="21"/>
+          <w:lang w:eastAsia="en-GB"/>
+        </w:rPr>
+      </w:pPr>
+      <w:r>
+        <w:rPr>
+          <w:rFonts w:ascii="Segoe UI" w:eastAsia="Times New Roman" w:hAnsi="Segoe UI" w:cs="Segoe UI"/>
+          <w:sz w:val="21"/>
+          <w:szCs w:val="21"/>
+          <w:lang w:eastAsia="en-GB"/>
+        </w:rPr>
+        <w:t>The footer of your website is an important area that can provide users with additional information and help them navigate your site. Here are some elements that you may want to include in the footer of your canoeing fan merchandise website:</w:t>
+      </w:r>
+    </w:p>
+    <w:p>
+      <w:pPr>
+        <w:numPr>
+          <w:ilvl w:val="0"/>
+          <w:numId w:val="16"/>
+        </w:numPr>
+        <w:pBdr>
+          <w:top w:val="single" w:sz="2" w:space="0" w:color="D9D9E3"/>
+          <w:left w:val="single" w:sz="2" w:space="5" w:color="D9D9E3"/>
+          <w:bottom w:val="single" w:sz="2" w:space="0" w:color="D9D9E3"/>
+          <w:right w:val="single" w:sz="2" w:space="0" w:color="D9D9E3"/>
+        </w:pBdr>
+        <w:spacing w:after="0" w:line="240" w:lineRule="auto"/>
+        <w:rPr>
+          <w:rFonts w:ascii="Segoe UI" w:eastAsia="Times New Roman" w:hAnsi="Segoe UI" w:cs="Segoe UI"/>
+          <w:sz w:val="21"/>
+          <w:szCs w:val="21"/>
+          <w:lang w:eastAsia="en-GB"/>
+        </w:rPr>
+      </w:pPr>
+      <w:r>
+        <w:rPr>
+          <w:rFonts w:ascii="Segoe UI" w:eastAsia="Times New Roman" w:hAnsi="Segoe UI" w:cs="Segoe UI"/>
+          <w:sz w:val="21"/>
+          <w:szCs w:val="21"/>
+          <w:lang w:eastAsia="en-GB"/>
+        </w:rPr>
+        <w:t>Navigation links: Include links to the main sections of your website, such as the home page, products, and contact information. This will make it easy for users to find what they're looking for.</w:t>
+      </w:r>
+    </w:p>
+    <w:p>
+      <w:pPr>
+        <w:numPr>
+          <w:ilvl w:val="0"/>
+          <w:numId w:val="16"/>
+        </w:numPr>
+        <w:pBdr>
+          <w:top w:val="single" w:sz="2" w:space="0" w:color="D9D9E3"/>
+          <w:left w:val="single" w:sz="2" w:space="5" w:color="D9D9E3"/>
+          <w:bottom w:val="single" w:sz="2" w:space="0" w:color="D9D9E3"/>
+          <w:right w:val="single" w:sz="2" w:space="0" w:color="D9D9E3"/>
+        </w:pBdr>
+        <w:spacing w:after="0" w:line="240" w:lineRule="auto"/>
+        <w:rPr>
+          <w:rFonts w:ascii="Segoe UI" w:eastAsia="Times New Roman" w:hAnsi="Segoe UI" w:cs="Segoe UI"/>
+          <w:sz w:val="21"/>
+          <w:szCs w:val="21"/>
+          <w:lang w:eastAsia="en-GB"/>
+        </w:rPr>
+      </w:pPr>
+      <w:r>
+        <w:rPr>
+          <w:rFonts w:ascii="Segoe UI" w:eastAsia="Times New Roman" w:hAnsi="Segoe UI" w:cs="Segoe UI"/>
+          <w:sz w:val="21"/>
+          <w:szCs w:val="21"/>
+          <w:lang w:eastAsia="en-GB"/>
+        </w:rPr>
+        <w:t>Contact information: Include your company's phone number, email address, and physical address. This will make it easy for users to get in touch with you if they have any questions or concerns.</w:t>
+      </w:r>
+    </w:p>
+    <w:p>
+      <w:pPr>
+        <w:numPr>
+          <w:ilvl w:val="0"/>
+          <w:numId w:val="16"/>
+        </w:numPr>
+        <w:pBdr>
+          <w:top w:val="single" w:sz="2" w:space="0" w:color="D9D9E3"/>
+          <w:left w:val="single" w:sz="2" w:space="5" w:color="D9D9E3"/>
+          <w:bottom w:val="single" w:sz="2" w:space="0" w:color="D9D9E3"/>
+          <w:right w:val="single" w:sz="2" w:space="0" w:color="D9D9E3"/>
+        </w:pBdr>
+        <w:spacing w:after="0" w:line="240" w:lineRule="auto"/>
+        <w:rPr>
+          <w:rFonts w:ascii="Segoe UI" w:eastAsia="Times New Roman" w:hAnsi="Segoe UI" w:cs="Segoe UI"/>
+          <w:sz w:val="21"/>
+          <w:szCs w:val="21"/>
+          <w:lang w:eastAsia="en-GB"/>
+        </w:rPr>
+      </w:pPr>
+      <w:r>
+        <w:rPr>
+          <w:rFonts w:ascii="Segoe UI" w:eastAsia="Times New Roman" w:hAnsi="Segoe UI" w:cs="Segoe UI"/>
+          <w:sz w:val="21"/>
+          <w:szCs w:val="21"/>
+          <w:lang w:eastAsia="en-GB"/>
+        </w:rPr>
+        <w:t>Social media links: Add links to your company's social media profiles, such as Facebook, Instagram, and Twitter. This will allow users to follow you and stay up-to-date with your latest products and promotions.</w:t>
+      </w:r>
+    </w:p>
+    <w:p>
+      <w:pPr>
+        <w:numPr>
+          <w:ilvl w:val="0"/>
+          <w:numId w:val="16"/>
+        </w:numPr>
+        <w:pBdr>
+          <w:top w:val="single" w:sz="2" w:space="0" w:color="D9D9E3"/>
+          <w:left w:val="single" w:sz="2" w:space="5" w:color="D9D9E3"/>
+          <w:bottom w:val="single" w:sz="2" w:space="0" w:color="D9D9E3"/>
+          <w:right w:val="single" w:sz="2" w:space="0" w:color="D9D9E3"/>
+        </w:pBdr>
+        <w:spacing w:after="0" w:line="240" w:lineRule="auto"/>
+        <w:rPr>
+          <w:rFonts w:ascii="Segoe UI" w:eastAsia="Times New Roman" w:hAnsi="Segoe UI" w:cs="Segoe UI"/>
+          <w:sz w:val="21"/>
+          <w:szCs w:val="21"/>
+          <w:lang w:eastAsia="en-GB"/>
+        </w:rPr>
+      </w:pPr>
+      <w:r>
+        <w:rPr>
+          <w:rFonts w:ascii="Segoe UI" w:eastAsia="Times New Roman" w:hAnsi="Segoe UI" w:cs="Segoe UI"/>
+          <w:sz w:val="21"/>
+          <w:szCs w:val="21"/>
+          <w:lang w:eastAsia="en-GB"/>
+        </w:rPr>
+        <w:t>Terms of Service and Privacy Policy: It's important to include links to your website's legal policies in the footer. This will help users understand how their information is being used and protected.</w:t>
+      </w:r>
+    </w:p>
+    <w:p>
+      <w:pPr>
+        <w:numPr>
+          <w:ilvl w:val="0"/>
+          <w:numId w:val="16"/>
+        </w:numPr>
+        <w:pBdr>
+          <w:top w:val="single" w:sz="2" w:space="0" w:color="D9D9E3"/>
+          <w:left w:val="single" w:sz="2" w:space="5" w:color="D9D9E3"/>
+          <w:bottom w:val="single" w:sz="2" w:space="0" w:color="D9D9E3"/>
+          <w:right w:val="single" w:sz="2" w:space="0" w:color="D9D9E3"/>
+        </w:pBdr>
+        <w:spacing w:after="0" w:line="240" w:lineRule="auto"/>
+        <w:rPr>
+          <w:rFonts w:ascii="Segoe UI" w:eastAsia="Times New Roman" w:hAnsi="Segoe UI" w:cs="Segoe UI"/>
+          <w:sz w:val="21"/>
+          <w:szCs w:val="21"/>
+          <w:lang w:eastAsia="en-GB"/>
+        </w:rPr>
+      </w:pPr>
+      <w:r>
+        <w:rPr>
+          <w:rFonts w:ascii="Segoe UI" w:eastAsia="Times New Roman" w:hAnsi="Segoe UI" w:cs="Segoe UI"/>
+          <w:sz w:val="21"/>
+          <w:szCs w:val="21"/>
+          <w:lang w:eastAsia="en-GB"/>
+        </w:rPr>
+        <w:t>Newsletter signup: Include a form or a link to sign up for your company's newsletter. This will allow users to stay informed about upcoming events, promotions, and new products.</w:t>
+      </w:r>
+    </w:p>
+    <w:p>
+      <w:pPr>
+        <w:numPr>
+          <w:ilvl w:val="0"/>
+          <w:numId w:val="16"/>
+        </w:numPr>
+        <w:pBdr>
+          <w:top w:val="single" w:sz="2" w:space="0" w:color="D9D9E3"/>
+          <w:left w:val="single" w:sz="2" w:space="5" w:color="D9D9E3"/>
+          <w:bottom w:val="single" w:sz="2" w:space="0" w:color="D9D9E3"/>
+          <w:right w:val="single" w:sz="2" w:space="0" w:color="D9D9E3"/>
+        </w:pBdr>
+        <w:spacing w:after="0" w:line="240" w:lineRule="auto"/>
+        <w:rPr>
+          <w:rFonts w:ascii="Segoe UI" w:eastAsia="Times New Roman" w:hAnsi="Segoe UI" w:cs="Segoe UI"/>
+          <w:sz w:val="21"/>
+          <w:szCs w:val="21"/>
+          <w:lang w:eastAsia="en-GB"/>
+        </w:rPr>
+      </w:pPr>
+      <w:r>
+        <w:rPr>
+          <w:rFonts w:ascii="Segoe UI" w:eastAsia="Times New Roman" w:hAnsi="Segoe UI" w:cs="Segoe UI"/>
+          <w:sz w:val="21"/>
+          <w:szCs w:val="21"/>
+          <w:lang w:eastAsia="en-GB"/>
+        </w:rPr>
+        <w:lastRenderedPageBreak/>
+        <w:t>Copyright information: Include the copyright information of your website, the year and the name of your company.</w:t>
+      </w:r>
+    </w:p>
+    <w:p>
+      <w:pPr>
+        <w:numPr>
+          <w:ilvl w:val="0"/>
+          <w:numId w:val="16"/>
+        </w:numPr>
+        <w:pBdr>
+          <w:top w:val="single" w:sz="2" w:space="0" w:color="D9D9E3"/>
+          <w:left w:val="single" w:sz="2" w:space="5" w:color="D9D9E3"/>
+          <w:bottom w:val="single" w:sz="2" w:space="0" w:color="D9D9E3"/>
+          <w:right w:val="single" w:sz="2" w:space="0" w:color="D9D9E3"/>
+        </w:pBdr>
+        <w:spacing w:after="0" w:line="240" w:lineRule="auto"/>
+        <w:rPr>
+          <w:rFonts w:ascii="Segoe UI" w:eastAsia="Times New Roman" w:hAnsi="Segoe UI" w:cs="Segoe UI"/>
+          <w:sz w:val="21"/>
+          <w:szCs w:val="21"/>
+          <w:lang w:eastAsia="en-GB"/>
+        </w:rPr>
+      </w:pPr>
+      <w:r>
+        <w:rPr>
+          <w:rFonts w:ascii="Segoe UI" w:eastAsia="Times New Roman" w:hAnsi="Segoe UI" w:cs="Segoe UI"/>
+          <w:sz w:val="21"/>
+          <w:szCs w:val="21"/>
+          <w:lang w:eastAsia="en-GB"/>
+        </w:rPr>
+        <w:t>Link to your FAQ: Include a link to your frequently asked questions page to provide users with easy access to important information.</w:t>
+      </w:r>
+    </w:p>
+    <w:p>
+      <w:pPr>
+        <w:numPr>
+          <w:ilvl w:val="0"/>
+          <w:numId w:val="16"/>
+        </w:numPr>
+        <w:pBdr>
+          <w:top w:val="single" w:sz="2" w:space="0" w:color="D9D9E3"/>
+          <w:left w:val="single" w:sz="2" w:space="5" w:color="D9D9E3"/>
+          <w:bottom w:val="single" w:sz="2" w:space="0" w:color="D9D9E3"/>
+          <w:right w:val="single" w:sz="2" w:space="0" w:color="D9D9E3"/>
+        </w:pBdr>
+        <w:spacing w:after="0" w:line="240" w:lineRule="auto"/>
+        <w:rPr>
+          <w:rFonts w:ascii="Segoe UI" w:eastAsia="Times New Roman" w:hAnsi="Segoe UI" w:cs="Segoe UI"/>
+          <w:sz w:val="21"/>
+          <w:szCs w:val="21"/>
+          <w:lang w:eastAsia="en-GB"/>
+        </w:rPr>
+      </w:pPr>
+      <w:r>
+        <w:rPr>
+          <w:rFonts w:ascii="Segoe UI" w:eastAsia="Times New Roman" w:hAnsi="Segoe UI" w:cs="Segoe UI"/>
+          <w:sz w:val="21"/>
+          <w:szCs w:val="21"/>
+          <w:lang w:eastAsia="en-GB"/>
+        </w:rPr>
+        <w:t>Any other important links or information that you would like to share with your visitors.</w:t>
+      </w:r>
+    </w:p>
+    <w:p>
+      <w:pPr>
+        <w:pBdr>
+          <w:top w:val="single" w:sz="2" w:space="0" w:color="D9D9E3"/>
+          <w:left w:val="single" w:sz="2" w:space="0" w:color="D9D9E3"/>
+          <w:bottom w:val="single" w:sz="2" w:space="0" w:color="D9D9E3"/>
+          <w:right w:val="single" w:sz="2" w:space="0" w:color="D9D9E3"/>
+        </w:pBdr>
+        <w:spacing w:before="300" w:after="100" w:line="240" w:lineRule="auto"/>
+        <w:rPr>
+          <w:rFonts w:ascii="Segoe UI" w:eastAsia="Times New Roman" w:hAnsi="Segoe UI" w:cs="Segoe UI"/>
+          <w:sz w:val="21"/>
+          <w:szCs w:val="21"/>
+          <w:lang w:eastAsia="en-GB"/>
+        </w:rPr>
+      </w:pPr>
+      <w:r>
+        <w:rPr>
+          <w:rFonts w:ascii="Segoe UI" w:eastAsia="Times New Roman" w:hAnsi="Segoe UI" w:cs="Segoe UI"/>
+          <w:sz w:val="21"/>
+          <w:szCs w:val="21"/>
+          <w:lang w:eastAsia="en-GB"/>
+        </w:rPr>
+        <w:t>It's important to keep the footer simple and easy to navigate, so users can quickly find the information they need.</w:t>
       </w:r>
     </w:p>
     <w:p/>
@@ -3473,6 +3639,119 @@
 <file path=word/numbering.xml><?xml version="1.0" encoding="utf-8"?>
 <w:numbering xmlns:wpc="http://schemas.microsoft.com/office/word/2010/wordprocessingCanvas" xmlns:cx="http://schemas.microsoft.com/office/drawing/2014/chartex" xmlns:cx1="http://schemas.microsoft.com/office/drawing/2015/9/8/chartex" xmlns:cx2="http://schemas.microsoft.com/office/drawing/2015/10/21/chartex" xmlns:cx3="http://schemas.microsoft.com/office/drawing/2016/5/9/chartex" xmlns:cx4="http://schemas.microsoft.com/office/drawing/2016/5/10/chartex" xmlns:cx5="http://schemas.microsoft.com/office/drawing/2016/5/11/chartex" xmlns:cx6="http://schemas.microsoft.com/office/drawing/2016/5/12/chartex" xmlns:cx7="http://schemas.microsoft.com/office/drawing/2016/5/13/chartex" xmlns:cx8="http://schemas.microsoft.com/office/drawing/2016/5/14/chartex" xmlns:mc="http://schemas.openxmlformats.org/markup-compatibility/2006" xmlns:aink="http://schemas.microsoft.com/office/drawing/2016/ink" xmlns:am3d="http://schemas.microsoft.com/office/drawing/2017/model3d" xmlns:o="urn:schemas-microsoft-com:office:office" xmlns:oel="http://schemas.microsoft.com/office/2019/extlst" xmlns:r="http://schemas.openxmlformats.org/officeDocument/2006/relationships" xmlns:m="http://schemas.openxmlformats.org/officeDocument/2006/math" xmlns:v="urn:schemas-microsoft-com:vml" xmlns:wp14="http://schemas.microsoft.com/office/word/2010/wordprocessingDrawing" xmlns:wp="http://schemas.openxmlformats.org/drawingml/2006/wordprocessingDrawing" xmlns:w10="urn:schemas-microsoft-com:office:word" xmlns:w="http://schemas.openxmlformats.org/wordprocessingml/2006/main" xmlns:w14="http://schemas.microsoft.com/office/word/2010/wordml" xmlns:w15="http://schemas.microsoft.com/office/word/2012/wordml" xmlns:w16cex="http://schemas.microsoft.com/office/word/2018/wordml/cex" xmlns:w16cid="http://schemas.microsoft.com/office/word/2016/wordml/cid" xmlns:w16="http://schemas.microsoft.com/office/word/2018/wordml" xmlns:w16sdtdh="http://schemas.microsoft.com/office/word/2020/wordml/sdtdatahash" xmlns:w16se="http://schemas.microsoft.com/office/word/2015/wordml/symex" xmlns:wpg="http://schemas.microsoft.com/office/word/2010/wordprocessingGroup" xmlns:wpi="http://schemas.microsoft.com/office/word/2010/wordprocessingInk" xmlns:wne="http://schemas.microsoft.com/office/word/2006/wordml" xmlns:wps="http://schemas.microsoft.com/office/word/2010/wordprocessingShape" mc:Ignorable="w14 w15 w16se w16cid w16 w16cex w16sdtdh wp14">
   <w:abstractNum w:abstractNumId="0" w15:restartNumberingAfterBreak="0">
+    <w:nsid w:val="031E4970"/>
+    <w:multiLevelType w:val="multilevel"/>
+    <w:tmpl w:val="2A1CEBD0"/>
+    <w:lvl w:ilvl="0">
+      <w:start w:val="1"/>
+      <w:numFmt w:val="decimal"/>
+      <w:lvlText w:val="%1."/>
+      <w:lvlJc w:val="left"/>
+      <w:pPr>
+        <w:tabs>
+          <w:tab w:val="num" w:pos="720"/>
+        </w:tabs>
+        <w:ind w:left="720" w:hanging="360"/>
+      </w:pPr>
+    </w:lvl>
+    <w:lvl w:ilvl="1" w:tentative="1">
+      <w:start w:val="1"/>
+      <w:numFmt w:val="decimal"/>
+      <w:lvlText w:val="%2."/>
+      <w:lvlJc w:val="left"/>
+      <w:pPr>
+        <w:tabs>
+          <w:tab w:val="num" w:pos="1440"/>
+        </w:tabs>
+        <w:ind w:left="1440" w:hanging="360"/>
+      </w:pPr>
+    </w:lvl>
+    <w:lvl w:ilvl="2" w:tentative="1">
+      <w:start w:val="1"/>
+      <w:numFmt w:val="decimal"/>
+      <w:lvlText w:val="%3."/>
+      <w:lvlJc w:val="left"/>
+      <w:pPr>
+        <w:tabs>
+          <w:tab w:val="num" w:pos="2160"/>
+        </w:tabs>
+        <w:ind w:left="2160" w:hanging="360"/>
+      </w:pPr>
+    </w:lvl>
+    <w:lvl w:ilvl="3" w:tentative="1">
+      <w:start w:val="1"/>
+      <w:numFmt w:val="decimal"/>
+      <w:lvlText w:val="%4."/>
+      <w:lvlJc w:val="left"/>
+      <w:pPr>
+        <w:tabs>
+          <w:tab w:val="num" w:pos="2880"/>
+        </w:tabs>
+        <w:ind w:left="2880" w:hanging="360"/>
+      </w:pPr>
+    </w:lvl>
+    <w:lvl w:ilvl="4" w:tentative="1">
+      <w:start w:val="1"/>
+      <w:numFmt w:val="decimal"/>
+      <w:lvlText w:val="%5."/>
+      <w:lvlJc w:val="left"/>
+      <w:pPr>
+        <w:tabs>
+          <w:tab w:val="num" w:pos="3600"/>
+        </w:tabs>
+        <w:ind w:left="3600" w:hanging="360"/>
+      </w:pPr>
+    </w:lvl>
+    <w:lvl w:ilvl="5" w:tentative="1">
+      <w:start w:val="1"/>
+      <w:numFmt w:val="decimal"/>
+      <w:lvlText w:val="%6."/>
+      <w:lvlJc w:val="left"/>
+      <w:pPr>
+        <w:tabs>
+          <w:tab w:val="num" w:pos="4320"/>
+        </w:tabs>
+        <w:ind w:left="4320" w:hanging="360"/>
+      </w:pPr>
+    </w:lvl>
+    <w:lvl w:ilvl="6" w:tentative="1">
+      <w:start w:val="1"/>
+      <w:numFmt w:val="decimal"/>
+      <w:lvlText w:val="%7."/>
+      <w:lvlJc w:val="left"/>
+      <w:pPr>
+        <w:tabs>
+          <w:tab w:val="num" w:pos="5040"/>
+        </w:tabs>
+        <w:ind w:left="5040" w:hanging="360"/>
+      </w:pPr>
+    </w:lvl>
+    <w:lvl w:ilvl="7" w:tentative="1">
+      <w:start w:val="1"/>
+      <w:numFmt w:val="decimal"/>
+      <w:lvlText w:val="%8."/>
+      <w:lvlJc w:val="left"/>
+      <w:pPr>
+        <w:tabs>
+          <w:tab w:val="num" w:pos="5760"/>
+        </w:tabs>
+        <w:ind w:left="5760" w:hanging="360"/>
+      </w:pPr>
+    </w:lvl>
+    <w:lvl w:ilvl="8" w:tentative="1">
+      <w:start w:val="1"/>
+      <w:numFmt w:val="decimal"/>
+      <w:lvlText w:val="%9."/>
+      <w:lvlJc w:val="left"/>
+      <w:pPr>
+        <w:tabs>
+          <w:tab w:val="num" w:pos="6480"/>
+        </w:tabs>
+        <w:ind w:left="6480" w:hanging="360"/>
+      </w:pPr>
+    </w:lvl>
+  </w:abstractNum>
+  <w:abstractNum w:abstractNumId="1" w15:restartNumberingAfterBreak="0">
     <w:nsid w:val="10250C84"/>
     <w:multiLevelType w:val="multilevel"/>
     <w:tmpl w:val="89E6CD76"/>
@@ -3585,7 +3864,7 @@
       </w:pPr>
     </w:lvl>
   </w:abstractNum>
-  <w:abstractNum w:abstractNumId="1" w15:restartNumberingAfterBreak="0">
+  <w:abstractNum w:abstractNumId="2" w15:restartNumberingAfterBreak="0">
     <w:nsid w:val="14D26D19"/>
     <w:multiLevelType w:val="multilevel"/>
     <w:tmpl w:val="38CEAD28"/>
@@ -3698,7 +3977,7 @@
       </w:pPr>
     </w:lvl>
   </w:abstractNum>
-  <w:abstractNum w:abstractNumId="2" w15:restartNumberingAfterBreak="0">
+  <w:abstractNum w:abstractNumId="3" w15:restartNumberingAfterBreak="0">
     <w:nsid w:val="16D75E41"/>
     <w:multiLevelType w:val="multilevel"/>
     <w:tmpl w:val="803266A2"/>
@@ -3811,7 +4090,7 @@
       </w:pPr>
     </w:lvl>
   </w:abstractNum>
-  <w:abstractNum w:abstractNumId="3" w15:restartNumberingAfterBreak="0">
+  <w:abstractNum w:abstractNumId="4" w15:restartNumberingAfterBreak="0">
     <w:nsid w:val="24B31870"/>
     <w:multiLevelType w:val="multilevel"/>
     <w:tmpl w:val="5866B29C"/>
@@ -3924,7 +4203,7 @@
       </w:pPr>
     </w:lvl>
   </w:abstractNum>
-  <w:abstractNum w:abstractNumId="4" w15:restartNumberingAfterBreak="0">
+  <w:abstractNum w:abstractNumId="5" w15:restartNumberingAfterBreak="0">
     <w:nsid w:val="304D3B9D"/>
     <w:multiLevelType w:val="multilevel"/>
     <w:tmpl w:val="4C7241F8"/>
@@ -4037,7 +4316,7 @@
       </w:pPr>
     </w:lvl>
   </w:abstractNum>
-  <w:abstractNum w:abstractNumId="5" w15:restartNumberingAfterBreak="0">
+  <w:abstractNum w:abstractNumId="6" w15:restartNumberingAfterBreak="0">
     <w:nsid w:val="344E46DA"/>
     <w:multiLevelType w:val="multilevel"/>
     <w:tmpl w:val="9ACC015A"/>
@@ -4150,7 +4429,7 @@
       </w:pPr>
     </w:lvl>
   </w:abstractNum>
-  <w:abstractNum w:abstractNumId="6" w15:restartNumberingAfterBreak="0">
+  <w:abstractNum w:abstractNumId="7" w15:restartNumberingAfterBreak="0">
     <w:nsid w:val="3A713D0A"/>
     <w:multiLevelType w:val="multilevel"/>
     <w:tmpl w:val="F58A6EB2"/>
@@ -4263,7 +4542,120 @@
       </w:pPr>
     </w:lvl>
   </w:abstractNum>
-  <w:abstractNum w:abstractNumId="7" w15:restartNumberingAfterBreak="0">
+  <w:abstractNum w:abstractNumId="8" w15:restartNumberingAfterBreak="0">
+    <w:nsid w:val="42C408DC"/>
+    <w:multiLevelType w:val="multilevel"/>
+    <w:tmpl w:val="2F9CB860"/>
+    <w:lvl w:ilvl="0">
+      <w:start w:val="1"/>
+      <w:numFmt w:val="decimal"/>
+      <w:lvlText w:val="%1."/>
+      <w:lvlJc w:val="left"/>
+      <w:pPr>
+        <w:tabs>
+          <w:tab w:val="num" w:pos="720"/>
+        </w:tabs>
+        <w:ind w:left="720" w:hanging="360"/>
+      </w:pPr>
+    </w:lvl>
+    <w:lvl w:ilvl="1" w:tentative="1">
+      <w:start w:val="1"/>
+      <w:numFmt w:val="decimal"/>
+      <w:lvlText w:val="%2."/>
+      <w:lvlJc w:val="left"/>
+      <w:pPr>
+        <w:tabs>
+          <w:tab w:val="num" w:pos="1440"/>
+        </w:tabs>
+        <w:ind w:left="1440" w:hanging="360"/>
+      </w:pPr>
+    </w:lvl>
+    <w:lvl w:ilvl="2" w:tentative="1">
+      <w:start w:val="1"/>
+      <w:numFmt w:val="decimal"/>
+      <w:lvlText w:val="%3."/>
+      <w:lvlJc w:val="left"/>
+      <w:pPr>
+        <w:tabs>
+          <w:tab w:val="num" w:pos="2160"/>
+        </w:tabs>
+        <w:ind w:left="2160" w:hanging="360"/>
+      </w:pPr>
+    </w:lvl>
+    <w:lvl w:ilvl="3" w:tentative="1">
+      <w:start w:val="1"/>
+      <w:numFmt w:val="decimal"/>
+      <w:lvlText w:val="%4."/>
+      <w:lvlJc w:val="left"/>
+      <w:pPr>
+        <w:tabs>
+          <w:tab w:val="num" w:pos="2880"/>
+        </w:tabs>
+        <w:ind w:left="2880" w:hanging="360"/>
+      </w:pPr>
+    </w:lvl>
+    <w:lvl w:ilvl="4" w:tentative="1">
+      <w:start w:val="1"/>
+      <w:numFmt w:val="decimal"/>
+      <w:lvlText w:val="%5."/>
+      <w:lvlJc w:val="left"/>
+      <w:pPr>
+        <w:tabs>
+          <w:tab w:val="num" w:pos="3600"/>
+        </w:tabs>
+        <w:ind w:left="3600" w:hanging="360"/>
+      </w:pPr>
+    </w:lvl>
+    <w:lvl w:ilvl="5" w:tentative="1">
+      <w:start w:val="1"/>
+      <w:numFmt w:val="decimal"/>
+      <w:lvlText w:val="%6."/>
+      <w:lvlJc w:val="left"/>
+      <w:pPr>
+        <w:tabs>
+          <w:tab w:val="num" w:pos="4320"/>
+        </w:tabs>
+        <w:ind w:left="4320" w:hanging="360"/>
+      </w:pPr>
+    </w:lvl>
+    <w:lvl w:ilvl="6" w:tentative="1">
+      <w:start w:val="1"/>
+      <w:numFmt w:val="decimal"/>
+      <w:lvlText w:val="%7."/>
+      <w:lvlJc w:val="left"/>
+      <w:pPr>
+        <w:tabs>
+          <w:tab w:val="num" w:pos="5040"/>
+        </w:tabs>
+        <w:ind w:left="5040" w:hanging="360"/>
+      </w:pPr>
+    </w:lvl>
+    <w:lvl w:ilvl="7" w:tentative="1">
+      <w:start w:val="1"/>
+      <w:numFmt w:val="decimal"/>
+      <w:lvlText w:val="%8."/>
+      <w:lvlJc w:val="left"/>
+      <w:pPr>
+        <w:tabs>
+          <w:tab w:val="num" w:pos="5760"/>
+        </w:tabs>
+        <w:ind w:left="5760" w:hanging="360"/>
+      </w:pPr>
+    </w:lvl>
+    <w:lvl w:ilvl="8" w:tentative="1">
+      <w:start w:val="1"/>
+      <w:numFmt w:val="decimal"/>
+      <w:lvlText w:val="%9."/>
+      <w:lvlJc w:val="left"/>
+      <w:pPr>
+        <w:tabs>
+          <w:tab w:val="num" w:pos="6480"/>
+        </w:tabs>
+        <w:ind w:left="6480" w:hanging="360"/>
+      </w:pPr>
+    </w:lvl>
+  </w:abstractNum>
+  <w:abstractNum w:abstractNumId="9" w15:restartNumberingAfterBreak="0">
     <w:nsid w:val="47071698"/>
     <w:multiLevelType w:val="multilevel"/>
     <w:tmpl w:val="FCEA2804"/>
@@ -4376,7 +4768,7 @@
       </w:pPr>
     </w:lvl>
   </w:abstractNum>
-  <w:abstractNum w:abstractNumId="8" w15:restartNumberingAfterBreak="0">
+  <w:abstractNum w:abstractNumId="10" w15:restartNumberingAfterBreak="0">
     <w:nsid w:val="488C5AAB"/>
     <w:multiLevelType w:val="multilevel"/>
     <w:tmpl w:val="41863596"/>
@@ -4489,7 +4881,7 @@
       </w:pPr>
     </w:lvl>
   </w:abstractNum>
-  <w:abstractNum w:abstractNumId="9" w15:restartNumberingAfterBreak="0">
+  <w:abstractNum w:abstractNumId="11" w15:restartNumberingAfterBreak="0">
     <w:nsid w:val="59E875A2"/>
     <w:multiLevelType w:val="multilevel"/>
     <w:tmpl w:val="302C64EE"/>
@@ -4602,7 +4994,7 @@
       </w:pPr>
     </w:lvl>
   </w:abstractNum>
-  <w:abstractNum w:abstractNumId="10" w15:restartNumberingAfterBreak="0">
+  <w:abstractNum w:abstractNumId="12" w15:restartNumberingAfterBreak="0">
     <w:nsid w:val="5E6167D3"/>
     <w:multiLevelType w:val="multilevel"/>
     <w:tmpl w:val="ADA2AAEA"/>
@@ -4715,7 +5107,7 @@
       </w:pPr>
     </w:lvl>
   </w:abstractNum>
-  <w:abstractNum w:abstractNumId="11" w15:restartNumberingAfterBreak="0">
+  <w:abstractNum w:abstractNumId="13" w15:restartNumberingAfterBreak="0">
     <w:nsid w:val="5EB34517"/>
     <w:multiLevelType w:val="multilevel"/>
     <w:tmpl w:val="794E36A2"/>
@@ -4828,7 +5220,7 @@
       </w:pPr>
     </w:lvl>
   </w:abstractNum>
-  <w:abstractNum w:abstractNumId="12" w15:restartNumberingAfterBreak="0">
+  <w:abstractNum w:abstractNumId="14" w15:restartNumberingAfterBreak="0">
     <w:nsid w:val="753B2292"/>
     <w:multiLevelType w:val="multilevel"/>
     <w:tmpl w:val="D7FC7C96"/>
@@ -4941,7 +5333,7 @@
       </w:pPr>
     </w:lvl>
   </w:abstractNum>
-  <w:abstractNum w:abstractNumId="13" w15:restartNumberingAfterBreak="0">
+  <w:abstractNum w:abstractNumId="15" w15:restartNumberingAfterBreak="0">
     <w:nsid w:val="7BAE12F2"/>
     <w:multiLevelType w:val="multilevel"/>
     <w:tmpl w:val="03321068"/>
@@ -5055,46 +5447,52 @@
     </w:lvl>
   </w:abstractNum>
   <w:num w:numId="1" w16cid:durableId="2053990938">
+    <w:abstractNumId w:val="9"/>
+  </w:num>
+  <w:num w:numId="2" w16cid:durableId="1178735574">
+    <w:abstractNumId w:val="2"/>
+  </w:num>
+  <w:num w:numId="3" w16cid:durableId="670570767">
+    <w:abstractNumId w:val="1"/>
+  </w:num>
+  <w:num w:numId="4" w16cid:durableId="2035567564">
+    <w:abstractNumId w:val="13"/>
+  </w:num>
+  <w:num w:numId="5" w16cid:durableId="525364571">
+    <w:abstractNumId w:val="3"/>
+  </w:num>
+  <w:num w:numId="6" w16cid:durableId="204223376">
+    <w:abstractNumId w:val="5"/>
+  </w:num>
+  <w:num w:numId="7" w16cid:durableId="785738664">
+    <w:abstractNumId w:val="12"/>
+  </w:num>
+  <w:num w:numId="8" w16cid:durableId="1289049958">
+    <w:abstractNumId w:val="4"/>
+  </w:num>
+  <w:num w:numId="9" w16cid:durableId="1005593337">
+    <w:abstractNumId w:val="14"/>
+  </w:num>
+  <w:num w:numId="10" w16cid:durableId="1356030706">
+    <w:abstractNumId w:val="11"/>
+  </w:num>
+  <w:num w:numId="11" w16cid:durableId="617958057">
+    <w:abstractNumId w:val="15"/>
+  </w:num>
+  <w:num w:numId="12" w16cid:durableId="2083525427">
+    <w:abstractNumId w:val="6"/>
+  </w:num>
+  <w:num w:numId="13" w16cid:durableId="1066032460">
+    <w:abstractNumId w:val="10"/>
+  </w:num>
+  <w:num w:numId="14" w16cid:durableId="845361511">
     <w:abstractNumId w:val="7"/>
   </w:num>
-  <w:num w:numId="2" w16cid:durableId="1178735574">
-    <w:abstractNumId w:val="1"/>
-  </w:num>
-  <w:num w:numId="3" w16cid:durableId="670570767">
+  <w:num w:numId="15" w16cid:durableId="1995603923">
     <w:abstractNumId w:val="0"/>
   </w:num>
-  <w:num w:numId="4" w16cid:durableId="2035567564">
-    <w:abstractNumId w:val="11"/>
-  </w:num>
-  <w:num w:numId="5" w16cid:durableId="525364571">
-    <w:abstractNumId w:val="2"/>
-  </w:num>
-  <w:num w:numId="6" w16cid:durableId="204223376">
-    <w:abstractNumId w:val="4"/>
-  </w:num>
-  <w:num w:numId="7" w16cid:durableId="785738664">
-    <w:abstractNumId w:val="10"/>
-  </w:num>
-  <w:num w:numId="8" w16cid:durableId="1289049958">
-    <w:abstractNumId w:val="3"/>
-  </w:num>
-  <w:num w:numId="9" w16cid:durableId="1005593337">
-    <w:abstractNumId w:val="12"/>
-  </w:num>
-  <w:num w:numId="10" w16cid:durableId="1356030706">
-    <w:abstractNumId w:val="9"/>
-  </w:num>
-  <w:num w:numId="11" w16cid:durableId="617958057">
-    <w:abstractNumId w:val="13"/>
-  </w:num>
-  <w:num w:numId="12" w16cid:durableId="2083525427">
-    <w:abstractNumId w:val="5"/>
-  </w:num>
-  <w:num w:numId="13" w16cid:durableId="1066032460">
+  <w:num w:numId="16" w16cid:durableId="1865361543">
     <w:abstractNumId w:val="8"/>
-  </w:num>
-  <w:num w:numId="14" w16cid:durableId="845361511">
-    <w:abstractNumId w:val="6"/>
   </w:num>
 </w:numbering>
 </file>

</xml_diff>